<commit_message>
fixed typo in usability study script
</commit_message>
<xml_diff>
--- a/docs/deliverable3/artifacts/usability/script/script.docx
+++ b/docs/deliverable3/artifacts/usability/script/script.docx
@@ -35,11 +35,7 @@
       </w:pPr>
       <w:r>
         <w:rPr/>
-        <w:t xml:space="preserve">Thank you for participating in this </w:t>
-      </w:r>
-      <w:r>
-        <w:rPr/>
-        <w:t>usability study. The purpose of the usability study is to make sure that the interface we have here is usable. As such, we will be monitoring your performance. Your performance is not a reflection of your abilities; only a reflection of how usable our interface is. Therefore, do not think of this study as a test, but endeavor to do well in accomplishing the tasks you are given.We have six tasks that you must complete.We will not be assisting you with the task you are doing. Please perform your actions slowly so that your errors may be recorded by your observer. You will have two minutes to play with the app and familiarize yourself with it prior to the set of tasks being given to you.</w:t>
+        <w:t>Thank you for participating in this usability study. The purpose of the usability study is to make sure that the interface we have here is usable. As such, we will be monitoring your performance. Your performance is not a reflection of your abilities; only a reflection of how usable our interface is. Therefore, do not think of this study as a test, but endeavor to do well in accomplishing the tasks you are given.We have six tasks that you must complete.We will not be assisting you with the task you are doing. Please perform your actions slowly so that your errors may be recorded by your observer. You will have two minutes to play with the app and familiarize yourself with it prior to the set of tasks being given to you.</w:t>
       </w:r>
     </w:p>
     <w:p>
@@ -210,7 +206,7 @@
       </w:pPr>
       <w:r>
         <w:rPr/>
-        <w:t xml:space="preserve">For your  first task, you will be performing an unscheduled navigation, which is to say that you are at some location presently and you need to get to a building without adding it to your schedule. Your task is to navigate and find directions to the Engineering Center, also known as ENGCTR. </w:t>
+        <w:t xml:space="preserve">For your first task, you will be performing an unscheduled navigation, which is to say that you are at some location presently and you need to get to a building without adding it to your schedule. Your task is to navigate and find directions to the Engineering Center, also known as ENGCTR. </w:t>
       </w:r>
     </w:p>
     <w:p>
@@ -556,6 +552,7 @@
       <w:rPr>
         <w:rFonts w:ascii="Liberation Serif" w:hAnsi="Liberation Serif" w:eastAsia="WenQuanYi Micro Hei" w:cs="FreeSans"/>
         <w:kern w:val="2"/>
+        <w:sz w:val="20"/>
         <w:szCs w:val="24"/>
         <w:lang w:val="ru-RU" w:eastAsia="zh-CN" w:bidi="hi-IN"/>
       </w:rPr>

</xml_diff>